<commit_message>
[Add] create new project for "Lowest Common Ancestor of BinaryTree" with C++ solution.
</commit_message>
<xml_diff>
--- a/FAANG刷題LeetCode策略.docx
+++ b/FAANG刷題LeetCode策略.docx
@@ -67,7 +67,6 @@
       <w:pPr>
         <w:jc w:val="center"/>
         <w:rPr>
-          <w:rFonts w:hint="eastAsia"/>
           <w:sz w:val="28"/>
           <w:szCs w:val="24"/>
         </w:rPr>
@@ -295,7 +294,6 @@
         </w:numPr>
         <w:ind w:leftChars="0"/>
         <w:rPr>
-          <w:rFonts w:hint="eastAsia"/>
           <w:sz w:val="22"/>
           <w:szCs w:val="20"/>
         </w:rPr>
@@ -324,7 +322,7 @@
         </w:rPr>
         <w:t xml:space="preserve"> </w:t>
       </w:r>
-      <w:hyperlink r:id="rId5" w:history="1">
+      <w:hyperlink r:id="rId7" w:history="1">
         <w:r>
           <w:rPr>
             <w:rStyle w:val="a4"/>
@@ -340,7 +338,6 @@
         <w:pStyle w:val="a3"/>
         <w:ind w:leftChars="0" w:left="1440"/>
         <w:rPr>
-          <w:rFonts w:hint="eastAsia"/>
           <w:sz w:val="22"/>
           <w:szCs w:val="20"/>
         </w:rPr>
@@ -354,121 +351,6 @@
             <wp:extent cx="4255229" cy="3400425"/>
             <wp:effectExtent l="0" t="0" r="0" b="0"/>
             <wp:docPr id="1" name="圖片 1"/>
-            <wp:cNvGraphicFramePr>
-              <a:graphicFrameLocks xmlns:a="http://schemas.openxmlformats.org/drawingml/2006/main" noChangeAspect="1"/>
-            </wp:cNvGraphicFramePr>
-            <a:graphic xmlns:a="http://schemas.openxmlformats.org/drawingml/2006/main">
-              <a:graphicData uri="http://schemas.openxmlformats.org/drawingml/2006/picture">
-                <pic:pic xmlns:pic="http://schemas.openxmlformats.org/drawingml/2006/picture">
-                  <pic:nvPicPr>
-                    <pic:cNvPr id="1" name=""/>
-                    <pic:cNvPicPr/>
-                  </pic:nvPicPr>
-                  <pic:blipFill>
-                    <a:blip r:embed="rId6"/>
-                    <a:stretch>
-                      <a:fillRect/>
-                    </a:stretch>
-                  </pic:blipFill>
-                  <pic:spPr>
-                    <a:xfrm>
-                      <a:off x="0" y="0"/>
-                      <a:ext cx="4270261" cy="3412438"/>
-                    </a:xfrm>
-                    <a:prstGeom prst="rect">
-                      <a:avLst/>
-                    </a:prstGeom>
-                  </pic:spPr>
-                </pic:pic>
-              </a:graphicData>
-            </a:graphic>
-          </wp:inline>
-        </w:drawing>
-      </w:r>
-    </w:p>
-    <w:p>
-      <w:pPr>
-        <w:pStyle w:val="a3"/>
-        <w:numPr>
-          <w:ilvl w:val="2"/>
-          <w:numId w:val="1"/>
-        </w:numPr>
-        <w:ind w:leftChars="0"/>
-        <w:rPr>
-          <w:sz w:val="22"/>
-          <w:szCs w:val="20"/>
-        </w:rPr>
-      </w:pPr>
-      <w:proofErr w:type="spellStart"/>
-      <w:r>
-        <w:rPr>
-          <w:sz w:val="22"/>
-          <w:szCs w:val="20"/>
-        </w:rPr>
-        <w:t>unordered_multimap</w:t>
-      </w:r>
-      <w:proofErr w:type="spellEnd"/>
-      <w:r>
-        <w:rPr>
-          <w:rFonts w:hint="eastAsia"/>
-          <w:sz w:val="22"/>
-          <w:szCs w:val="20"/>
-        </w:rPr>
-        <w:t xml:space="preserve"> </w:t>
-      </w:r>
-      <w:r>
-        <w:rPr>
-          <w:sz w:val="22"/>
-          <w:szCs w:val="20"/>
-        </w:rPr>
-        <w:t xml:space="preserve">- </w:t>
-      </w:r>
-      <w:hyperlink r:id="rId7" w:history="1">
-        <w:r>
-          <w:rPr>
-            <w:rStyle w:val="a4"/>
-            <w:sz w:val="22"/>
-            <w:szCs w:val="20"/>
-          </w:rPr>
-          <w:t>unordered_multimap/hash_</w:t>
-        </w:r>
-        <w:r>
-          <w:rPr>
-            <w:rStyle w:val="a4"/>
-            <w:sz w:val="22"/>
-            <w:szCs w:val="20"/>
-          </w:rPr>
-          <w:t>f</w:t>
-        </w:r>
-        <w:r>
-          <w:rPr>
-            <w:rStyle w:val="a4"/>
-            <w:sz w:val="22"/>
-            <w:szCs w:val="20"/>
-          </w:rPr>
-          <w:t>unction/</w:t>
-        </w:r>
-      </w:hyperlink>
-    </w:p>
-    <w:p>
-      <w:pPr>
-        <w:pStyle w:val="a3"/>
-        <w:ind w:leftChars="0" w:left="1440"/>
-        <w:rPr>
-          <w:rFonts w:hint="eastAsia"/>
-          <w:sz w:val="22"/>
-          <w:szCs w:val="20"/>
-        </w:rPr>
-      </w:pPr>
-      <w:r>
-        <w:rPr>
-          <w:noProof/>
-        </w:rPr>
-        <w:drawing>
-          <wp:inline distT="0" distB="0" distL="0" distR="0" wp14:anchorId="04CC2435" wp14:editId="0E098E44">
-            <wp:extent cx="4251612" cy="3238500"/>
-            <wp:effectExtent l="0" t="0" r="0" b="0"/>
-            <wp:docPr id="3" name="圖片 3"/>
             <wp:cNvGraphicFramePr>
               <a:graphicFrameLocks xmlns:a="http://schemas.openxmlformats.org/drawingml/2006/main" noChangeAspect="1"/>
             </wp:cNvGraphicFramePr>
@@ -488,7 +370,7 @@
                   <pic:spPr>
                     <a:xfrm>
                       <a:off x="0" y="0"/>
-                      <a:ext cx="4283897" cy="3263092"/>
+                      <a:ext cx="4270261" cy="3412438"/>
                     </a:xfrm>
                     <a:prstGeom prst="rect">
                       <a:avLst/>
@@ -505,61 +387,6 @@
       <w:pPr>
         <w:pStyle w:val="a3"/>
         <w:numPr>
-          <w:ilvl w:val="1"/>
-          <w:numId w:val="1"/>
-        </w:numPr>
-        <w:ind w:leftChars="0"/>
-        <w:rPr>
-          <w:b/>
-          <w:bCs/>
-          <w:color w:val="ED7D31" w:themeColor="accent2"/>
-          <w:sz w:val="28"/>
-          <w:szCs w:val="24"/>
-          <w:u w:val="single"/>
-        </w:rPr>
-      </w:pPr>
-      <w:r>
-        <w:rPr>
-          <w:rFonts w:hint="eastAsia"/>
-          <w:b/>
-          <w:bCs/>
-          <w:color w:val="ED7D31" w:themeColor="accent2"/>
-          <w:sz w:val="28"/>
-          <w:szCs w:val="24"/>
-          <w:u w:val="single"/>
-        </w:rPr>
-        <w:lastRenderedPageBreak/>
-        <w:t>&lt;</w:t>
-      </w:r>
-      <w:proofErr w:type="spellStart"/>
-      <w:r>
-        <w:rPr>
-          <w:b/>
-          <w:bCs/>
-          <w:color w:val="ED7D31" w:themeColor="accent2"/>
-          <w:sz w:val="28"/>
-          <w:szCs w:val="24"/>
-          <w:u w:val="single"/>
-        </w:rPr>
-        <w:t>unordered_set</w:t>
-      </w:r>
-      <w:proofErr w:type="spellEnd"/>
-      <w:r>
-        <w:rPr>
-          <w:b/>
-          <w:bCs/>
-          <w:color w:val="ED7D31" w:themeColor="accent2"/>
-          <w:sz w:val="28"/>
-          <w:szCs w:val="24"/>
-          <w:u w:val="single"/>
-        </w:rPr>
-        <w:t>&gt;</w:t>
-      </w:r>
-    </w:p>
-    <w:p>
-      <w:pPr>
-        <w:pStyle w:val="a3"/>
-        <w:numPr>
           <w:ilvl w:val="2"/>
           <w:numId w:val="1"/>
         </w:numPr>
@@ -575,7 +402,7 @@
           <w:sz w:val="22"/>
           <w:szCs w:val="20"/>
         </w:rPr>
-        <w:t>unordered_set</w:t>
+        <w:t>unordered_multimap</w:t>
       </w:r>
       <w:proofErr w:type="spellEnd"/>
       <w:r>
@@ -584,14 +411,14 @@
           <w:sz w:val="22"/>
           <w:szCs w:val="20"/>
         </w:rPr>
-        <w:t xml:space="preserve"> -</w:t>
-      </w:r>
-      <w:r>
-        <w:rPr>
-          <w:sz w:val="22"/>
-          <w:szCs w:val="20"/>
-        </w:rPr>
         <w:t xml:space="preserve"> </w:t>
+      </w:r>
+      <w:r>
+        <w:rPr>
+          <w:sz w:val="22"/>
+          <w:szCs w:val="20"/>
+        </w:rPr>
+        <w:t xml:space="preserve">- </w:t>
       </w:r>
       <w:hyperlink r:id="rId9" w:history="1">
         <w:r>
@@ -600,7 +427,7 @@
             <w:sz w:val="22"/>
             <w:szCs w:val="20"/>
           </w:rPr>
-          <w:t>unordered_set/hash_function/</w:t>
+          <w:t>unordered_multimap/hash_function/</w:t>
         </w:r>
       </w:hyperlink>
     </w:p>
@@ -609,7 +436,6 @@
         <w:pStyle w:val="a3"/>
         <w:ind w:leftChars="0" w:left="1440"/>
         <w:rPr>
-          <w:rFonts w:hint="eastAsia"/>
           <w:sz w:val="22"/>
           <w:szCs w:val="20"/>
         </w:rPr>
@@ -619,10 +445,10 @@
           <w:noProof/>
         </w:rPr>
         <w:drawing>
-          <wp:inline distT="0" distB="0" distL="0" distR="0" wp14:anchorId="0B904B3B" wp14:editId="39A2CF15">
-            <wp:extent cx="3705225" cy="3514725"/>
-            <wp:effectExtent l="0" t="0" r="9525" b="9525"/>
-            <wp:docPr id="4" name="圖片 4"/>
+          <wp:inline distT="0" distB="0" distL="0" distR="0" wp14:anchorId="04CC2435" wp14:editId="0E098E44">
+            <wp:extent cx="4251612" cy="3238500"/>
+            <wp:effectExtent l="0" t="0" r="0" b="0"/>
+            <wp:docPr id="3" name="圖片 3"/>
             <wp:cNvGraphicFramePr>
               <a:graphicFrameLocks xmlns:a="http://schemas.openxmlformats.org/drawingml/2006/main" noChangeAspect="1"/>
             </wp:cNvGraphicFramePr>
@@ -642,7 +468,7 @@
                   <pic:spPr>
                     <a:xfrm>
                       <a:off x="0" y="0"/>
-                      <a:ext cx="3705225" cy="3514725"/>
+                      <a:ext cx="4283897" cy="3263092"/>
                     </a:xfrm>
                     <a:prstGeom prst="rect">
                       <a:avLst/>
@@ -659,6 +485,61 @@
       <w:pPr>
         <w:pStyle w:val="a3"/>
         <w:numPr>
+          <w:ilvl w:val="1"/>
+          <w:numId w:val="1"/>
+        </w:numPr>
+        <w:ind w:leftChars="0"/>
+        <w:rPr>
+          <w:b/>
+          <w:bCs/>
+          <w:color w:val="ED7D31" w:themeColor="accent2"/>
+          <w:sz w:val="28"/>
+          <w:szCs w:val="24"/>
+          <w:u w:val="single"/>
+        </w:rPr>
+      </w:pPr>
+      <w:r>
+        <w:rPr>
+          <w:rFonts w:hint="eastAsia"/>
+          <w:b/>
+          <w:bCs/>
+          <w:color w:val="ED7D31" w:themeColor="accent2"/>
+          <w:sz w:val="28"/>
+          <w:szCs w:val="24"/>
+          <w:u w:val="single"/>
+        </w:rPr>
+        <w:lastRenderedPageBreak/>
+        <w:t>&lt;</w:t>
+      </w:r>
+      <w:proofErr w:type="spellStart"/>
+      <w:r>
+        <w:rPr>
+          <w:b/>
+          <w:bCs/>
+          <w:color w:val="ED7D31" w:themeColor="accent2"/>
+          <w:sz w:val="28"/>
+          <w:szCs w:val="24"/>
+          <w:u w:val="single"/>
+        </w:rPr>
+        <w:t>unordered_set</w:t>
+      </w:r>
+      <w:proofErr w:type="spellEnd"/>
+      <w:r>
+        <w:rPr>
+          <w:b/>
+          <w:bCs/>
+          <w:color w:val="ED7D31" w:themeColor="accent2"/>
+          <w:sz w:val="28"/>
+          <w:szCs w:val="24"/>
+          <w:u w:val="single"/>
+        </w:rPr>
+        <w:t>&gt;</w:t>
+      </w:r>
+    </w:p>
+    <w:p>
+      <w:pPr>
+        <w:pStyle w:val="a3"/>
+        <w:numPr>
           <w:ilvl w:val="2"/>
           <w:numId w:val="1"/>
         </w:numPr>
@@ -671,26 +552,26 @@
       <w:proofErr w:type="spellStart"/>
       <w:r>
         <w:rPr>
-          <w:rFonts w:hint="eastAsia"/>
-          <w:sz w:val="22"/>
-          <w:szCs w:val="20"/>
-        </w:rPr>
-        <w:t>u</w:t>
-      </w:r>
-      <w:r>
-        <w:rPr>
-          <w:sz w:val="22"/>
-          <w:szCs w:val="20"/>
-        </w:rPr>
-        <w:t>nordered_multiset</w:t>
+          <w:sz w:val="22"/>
+          <w:szCs w:val="20"/>
+        </w:rPr>
+        <w:t>unordered_set</w:t>
       </w:r>
       <w:proofErr w:type="spellEnd"/>
       <w:r>
         <w:rPr>
-          <w:sz w:val="22"/>
-          <w:szCs w:val="20"/>
-        </w:rPr>
-        <w:t xml:space="preserve"> – </w:t>
+          <w:rFonts w:hint="eastAsia"/>
+          <w:sz w:val="22"/>
+          <w:szCs w:val="20"/>
+        </w:rPr>
+        <w:t xml:space="preserve"> -</w:t>
+      </w:r>
+      <w:r>
+        <w:rPr>
+          <w:sz w:val="22"/>
+          <w:szCs w:val="20"/>
+        </w:rPr>
+        <w:t xml:space="preserve"> </w:t>
       </w:r>
       <w:hyperlink r:id="rId11" w:history="1">
         <w:r>
@@ -699,7 +580,7 @@
             <w:sz w:val="22"/>
             <w:szCs w:val="20"/>
           </w:rPr>
-          <w:t>unordered_multiset/hash_function/</w:t>
+          <w:t>unordered_set/hash_function/</w:t>
         </w:r>
       </w:hyperlink>
     </w:p>
@@ -708,7 +589,6 @@
         <w:pStyle w:val="a3"/>
         <w:ind w:leftChars="0" w:left="1440"/>
         <w:rPr>
-          <w:rFonts w:hint="eastAsia"/>
           <w:sz w:val="22"/>
           <w:szCs w:val="20"/>
         </w:rPr>
@@ -718,10 +598,10 @@
           <w:noProof/>
         </w:rPr>
         <w:drawing>
-          <wp:inline distT="0" distB="0" distL="0" distR="0" wp14:anchorId="738B0A8D" wp14:editId="3820ABE6">
-            <wp:extent cx="3886200" cy="3476625"/>
-            <wp:effectExtent l="0" t="0" r="0" b="9525"/>
-            <wp:docPr id="5" name="圖片 5"/>
+          <wp:inline distT="0" distB="0" distL="0" distR="0" wp14:anchorId="0B904B3B" wp14:editId="39A2CF15">
+            <wp:extent cx="3705225" cy="3514725"/>
+            <wp:effectExtent l="0" t="0" r="9525" b="9525"/>
+            <wp:docPr id="4" name="圖片 4"/>
             <wp:cNvGraphicFramePr>
               <a:graphicFrameLocks xmlns:a="http://schemas.openxmlformats.org/drawingml/2006/main" noChangeAspect="1"/>
             </wp:cNvGraphicFramePr>
@@ -741,6 +621,104 @@
                   <pic:spPr>
                     <a:xfrm>
                       <a:off x="0" y="0"/>
+                      <a:ext cx="3705225" cy="3514725"/>
+                    </a:xfrm>
+                    <a:prstGeom prst="rect">
+                      <a:avLst/>
+                    </a:prstGeom>
+                  </pic:spPr>
+                </pic:pic>
+              </a:graphicData>
+            </a:graphic>
+          </wp:inline>
+        </w:drawing>
+      </w:r>
+    </w:p>
+    <w:p>
+      <w:pPr>
+        <w:pStyle w:val="a3"/>
+        <w:numPr>
+          <w:ilvl w:val="2"/>
+          <w:numId w:val="1"/>
+        </w:numPr>
+        <w:ind w:leftChars="0"/>
+        <w:rPr>
+          <w:sz w:val="22"/>
+          <w:szCs w:val="20"/>
+        </w:rPr>
+      </w:pPr>
+      <w:proofErr w:type="spellStart"/>
+      <w:r>
+        <w:rPr>
+          <w:rFonts w:hint="eastAsia"/>
+          <w:sz w:val="22"/>
+          <w:szCs w:val="20"/>
+        </w:rPr>
+        <w:t>u</w:t>
+      </w:r>
+      <w:r>
+        <w:rPr>
+          <w:sz w:val="22"/>
+          <w:szCs w:val="20"/>
+        </w:rPr>
+        <w:t>nordered_multiset</w:t>
+      </w:r>
+      <w:proofErr w:type="spellEnd"/>
+      <w:r>
+        <w:rPr>
+          <w:sz w:val="22"/>
+          <w:szCs w:val="20"/>
+        </w:rPr>
+        <w:t xml:space="preserve"> – </w:t>
+      </w:r>
+      <w:hyperlink r:id="rId13" w:history="1">
+        <w:r>
+          <w:rPr>
+            <w:rStyle w:val="a4"/>
+            <w:sz w:val="22"/>
+            <w:szCs w:val="20"/>
+          </w:rPr>
+          <w:t>unordered_multiset/hash_function/</w:t>
+        </w:r>
+      </w:hyperlink>
+    </w:p>
+    <w:p>
+      <w:pPr>
+        <w:pStyle w:val="a3"/>
+        <w:ind w:leftChars="0" w:left="1440"/>
+        <w:rPr>
+          <w:sz w:val="22"/>
+          <w:szCs w:val="20"/>
+        </w:rPr>
+      </w:pPr>
+      <w:r>
+        <w:rPr>
+          <w:noProof/>
+        </w:rPr>
+        <w:drawing>
+          <wp:inline distT="0" distB="0" distL="0" distR="0" wp14:anchorId="738B0A8D" wp14:editId="3820ABE6">
+            <wp:extent cx="3886200" cy="3476625"/>
+            <wp:effectExtent l="0" t="0" r="0" b="9525"/>
+            <wp:docPr id="5" name="圖片 5"/>
+            <wp:cNvGraphicFramePr>
+              <a:graphicFrameLocks xmlns:a="http://schemas.openxmlformats.org/drawingml/2006/main" noChangeAspect="1"/>
+            </wp:cNvGraphicFramePr>
+            <a:graphic xmlns:a="http://schemas.openxmlformats.org/drawingml/2006/main">
+              <a:graphicData uri="http://schemas.openxmlformats.org/drawingml/2006/picture">
+                <pic:pic xmlns:pic="http://schemas.openxmlformats.org/drawingml/2006/picture">
+                  <pic:nvPicPr>
+                    <pic:cNvPr id="1" name=""/>
+                    <pic:cNvPicPr/>
+                  </pic:nvPicPr>
+                  <pic:blipFill>
+                    <a:blip r:embed="rId14"/>
+                    <a:stretch>
+                      <a:fillRect/>
+                    </a:stretch>
+                  </pic:blipFill>
+                  <pic:spPr>
+                    <a:xfrm>
+                      <a:off x="0" y="0"/>
                       <a:ext cx="3886200" cy="3476625"/>
                     </a:xfrm>
                     <a:prstGeom prst="rect">
@@ -811,6 +789,26 @@
     <w:p>
       <w:pPr>
         <w:pStyle w:val="a3"/>
+        <w:ind w:leftChars="0" w:left="360"/>
+        <w:rPr>
+          <w:sz w:val="22"/>
+          <w:szCs w:val="20"/>
+        </w:rPr>
+      </w:pPr>
+      <w:hyperlink r:id="rId15" w:history="1">
+        <w:r>
+          <w:rPr>
+            <w:rStyle w:val="a4"/>
+            <w:sz w:val="22"/>
+            <w:szCs w:val="20"/>
+          </w:rPr>
+          <w:t>https://hackmd.io/@AliennCheng/BydIK9q4L</w:t>
+        </w:r>
+      </w:hyperlink>
+    </w:p>
+    <w:p>
+      <w:pPr>
+        <w:pStyle w:val="a3"/>
         <w:numPr>
           <w:ilvl w:val="1"/>
           <w:numId w:val="1"/>
@@ -827,6 +825,7 @@
           <w:sz w:val="22"/>
           <w:szCs w:val="20"/>
         </w:rPr>
+        <w:lastRenderedPageBreak/>
         <w:t>S</w:t>
       </w:r>
       <w:r>
@@ -922,7 +921,6 @@
           <w:sz w:val="22"/>
           <w:szCs w:val="20"/>
         </w:rPr>
-        <w:lastRenderedPageBreak/>
         <w:t>As</w:t>
       </w:r>
       <w:r>
@@ -961,6 +959,403 @@
         </w:rPr>
         <w:t xml:space="preserve">map, set, </w:t>
       </w:r>
+      <w:r>
+        <w:rPr>
+          <w:rFonts w:hint="eastAsia"/>
+          <w:sz w:val="22"/>
+          <w:szCs w:val="20"/>
+        </w:rPr>
+        <w:t>m</w:t>
+      </w:r>
+      <w:r>
+        <w:rPr>
+          <w:sz w:val="22"/>
+          <w:szCs w:val="20"/>
+        </w:rPr>
+        <w:t>ultiset</w:t>
+      </w:r>
+    </w:p>
+    <w:p>
+      <w:pPr>
+        <w:pStyle w:val="a3"/>
+        <w:numPr>
+          <w:ilvl w:val="2"/>
+          <w:numId w:val="1"/>
+        </w:numPr>
+        <w:ind w:leftChars="0"/>
+        <w:rPr>
+          <w:sz w:val="22"/>
+          <w:szCs w:val="20"/>
+        </w:rPr>
+      </w:pPr>
+      <w:r>
+        <w:rPr>
+          <w:rFonts w:hint="eastAsia"/>
+          <w:sz w:val="22"/>
+          <w:szCs w:val="20"/>
+        </w:rPr>
+        <w:t>&lt;</w:t>
+      </w:r>
+      <w:r>
+        <w:rPr>
+          <w:sz w:val="22"/>
+          <w:szCs w:val="20"/>
+        </w:rPr>
+        <w:t>map&gt;</w:t>
+      </w:r>
+      <w:r>
+        <w:rPr>
+          <w:sz w:val="22"/>
+          <w:szCs w:val="20"/>
+        </w:rPr>
+        <w:t xml:space="preserve"> - </w:t>
+      </w:r>
+    </w:p>
+    <w:p>
+      <w:pPr>
+        <w:pStyle w:val="a3"/>
+        <w:numPr>
+          <w:ilvl w:val="3"/>
+          <w:numId w:val="1"/>
+        </w:numPr>
+        <w:ind w:leftChars="0"/>
+        <w:rPr>
+          <w:sz w:val="22"/>
+          <w:szCs w:val="20"/>
+        </w:rPr>
+      </w:pPr>
+      <w:r>
+        <w:rPr>
+          <w:b/>
+          <w:bCs/>
+          <w:sz w:val="22"/>
+          <w:szCs w:val="20"/>
+        </w:rPr>
+        <w:t>map</w:t>
+      </w:r>
+      <w:r>
+        <w:rPr>
+          <w:sz w:val="22"/>
+          <w:szCs w:val="20"/>
+        </w:rPr>
+        <w:t xml:space="preserve"> - </w:t>
+      </w:r>
+      <w:r>
+        <w:rPr>
+          <w:rFonts w:hint="eastAsia"/>
+          <w:sz w:val="22"/>
+          <w:szCs w:val="20"/>
+          <w:highlight w:val="yellow"/>
+        </w:rPr>
+        <w:t>每</w:t>
+      </w:r>
+      <w:proofErr w:type="gramStart"/>
+      <w:r>
+        <w:rPr>
+          <w:rFonts w:hint="eastAsia"/>
+          <w:sz w:val="22"/>
+          <w:szCs w:val="20"/>
+          <w:highlight w:val="yellow"/>
+        </w:rPr>
+        <w:t>個</w:t>
+      </w:r>
+      <w:proofErr w:type="gramEnd"/>
+      <w:r>
+        <w:rPr>
+          <w:rFonts w:hint="eastAsia"/>
+          <w:sz w:val="22"/>
+          <w:szCs w:val="20"/>
+          <w:highlight w:val="yellow"/>
+        </w:rPr>
+        <w:t>資料的</w:t>
+      </w:r>
+      <w:r>
+        <w:rPr>
+          <w:rFonts w:hint="eastAsia"/>
+          <w:sz w:val="22"/>
+          <w:szCs w:val="20"/>
+          <w:highlight w:val="yellow"/>
+        </w:rPr>
+        <w:t>k</w:t>
+      </w:r>
+      <w:r>
+        <w:rPr>
+          <w:sz w:val="22"/>
+          <w:szCs w:val="20"/>
+          <w:highlight w:val="yellow"/>
+        </w:rPr>
+        <w:t>ey</w:t>
+      </w:r>
+      <w:r>
+        <w:rPr>
+          <w:rFonts w:hint="eastAsia"/>
+          <w:sz w:val="22"/>
+          <w:szCs w:val="20"/>
+          <w:highlight w:val="yellow"/>
+        </w:rPr>
+        <w:t>都需不同</w:t>
+      </w:r>
+      <w:r>
+        <w:rPr>
+          <w:rFonts w:hint="eastAsia"/>
+          <w:sz w:val="22"/>
+          <w:szCs w:val="20"/>
+        </w:rPr>
+        <w:t>，如果有資料是相同的</w:t>
+      </w:r>
+      <w:r>
+        <w:rPr>
+          <w:rFonts w:hint="eastAsia"/>
+          <w:sz w:val="22"/>
+          <w:szCs w:val="20"/>
+        </w:rPr>
+        <w:t>key</w:t>
+      </w:r>
+      <w:r>
+        <w:rPr>
+          <w:rFonts w:hint="eastAsia"/>
+          <w:sz w:val="22"/>
+          <w:szCs w:val="20"/>
+        </w:rPr>
+        <w:t>，則須改用</w:t>
+      </w:r>
+      <w:r>
+        <w:rPr>
+          <w:rFonts w:hint="eastAsia"/>
+          <w:sz w:val="22"/>
+          <w:szCs w:val="20"/>
+        </w:rPr>
+        <w:t>multimap</w:t>
+      </w:r>
+      <w:r>
+        <w:rPr>
+          <w:rFonts w:hint="eastAsia"/>
+          <w:sz w:val="22"/>
+          <w:szCs w:val="20"/>
+        </w:rPr>
+        <w:t>。</w:t>
+      </w:r>
+    </w:p>
+    <w:p>
+      <w:pPr>
+        <w:pStyle w:val="a3"/>
+        <w:numPr>
+          <w:ilvl w:val="3"/>
+          <w:numId w:val="1"/>
+        </w:numPr>
+        <w:ind w:leftChars="0"/>
+        <w:rPr>
+          <w:rFonts w:hint="eastAsia"/>
+          <w:sz w:val="22"/>
+          <w:szCs w:val="20"/>
+        </w:rPr>
+      </w:pPr>
+      <w:r>
+        <w:rPr>
+          <w:rFonts w:hint="eastAsia"/>
+          <w:sz w:val="22"/>
+          <w:szCs w:val="20"/>
+        </w:rPr>
+        <w:t>m</w:t>
+      </w:r>
+      <w:r>
+        <w:rPr>
+          <w:sz w:val="22"/>
+          <w:szCs w:val="20"/>
+        </w:rPr>
+        <w:t>ultimap</w:t>
+      </w:r>
+    </w:p>
+    <w:p>
+      <w:pPr>
+        <w:pStyle w:val="a3"/>
+        <w:numPr>
+          <w:ilvl w:val="2"/>
+          <w:numId w:val="1"/>
+        </w:numPr>
+        <w:ind w:leftChars="0"/>
+        <w:rPr>
+          <w:sz w:val="22"/>
+          <w:szCs w:val="20"/>
+        </w:rPr>
+      </w:pPr>
+      <w:r>
+        <w:rPr>
+          <w:rFonts w:hint="eastAsia"/>
+          <w:sz w:val="22"/>
+          <w:szCs w:val="20"/>
+        </w:rPr>
+        <w:t>&lt;</w:t>
+      </w:r>
+      <w:r>
+        <w:rPr>
+          <w:sz w:val="22"/>
+          <w:szCs w:val="20"/>
+        </w:rPr>
+        <w:t>set&gt;</w:t>
+      </w:r>
+    </w:p>
+    <w:p>
+      <w:pPr>
+        <w:pStyle w:val="a3"/>
+        <w:numPr>
+          <w:ilvl w:val="3"/>
+          <w:numId w:val="1"/>
+        </w:numPr>
+        <w:ind w:leftChars="0"/>
+        <w:rPr>
+          <w:sz w:val="22"/>
+          <w:szCs w:val="20"/>
+        </w:rPr>
+      </w:pPr>
+      <w:r>
+        <w:rPr>
+          <w:b/>
+          <w:bCs/>
+          <w:sz w:val="22"/>
+          <w:szCs w:val="20"/>
+        </w:rPr>
+        <w:t>set</w:t>
+      </w:r>
+      <w:r>
+        <w:rPr>
+          <w:sz w:val="22"/>
+          <w:szCs w:val="20"/>
+        </w:rPr>
+        <w:t xml:space="preserve"> </w:t>
+      </w:r>
+      <w:proofErr w:type="gramStart"/>
+      <w:r>
+        <w:rPr>
+          <w:sz w:val="22"/>
+          <w:szCs w:val="20"/>
+        </w:rPr>
+        <w:t>–</w:t>
+      </w:r>
+      <w:proofErr w:type="gramEnd"/>
+      <w:r>
+        <w:rPr>
+          <w:sz w:val="22"/>
+          <w:szCs w:val="20"/>
+        </w:rPr>
+        <w:t xml:space="preserve"> </w:t>
+      </w:r>
+      <w:r>
+        <w:rPr>
+          <w:rFonts w:hint="eastAsia"/>
+          <w:sz w:val="22"/>
+          <w:szCs w:val="20"/>
+          <w:highlight w:val="yellow"/>
+        </w:rPr>
+        <w:t>每</w:t>
+      </w:r>
+      <w:proofErr w:type="gramStart"/>
+      <w:r>
+        <w:rPr>
+          <w:rFonts w:hint="eastAsia"/>
+          <w:sz w:val="22"/>
+          <w:szCs w:val="20"/>
+          <w:highlight w:val="yellow"/>
+        </w:rPr>
+        <w:t>個</w:t>
+      </w:r>
+      <w:proofErr w:type="gramEnd"/>
+      <w:r>
+        <w:rPr>
+          <w:rFonts w:hint="eastAsia"/>
+          <w:sz w:val="22"/>
+          <w:szCs w:val="20"/>
+          <w:highlight w:val="yellow"/>
+        </w:rPr>
+        <w:t>資料的</w:t>
+      </w:r>
+      <w:r>
+        <w:rPr>
+          <w:rFonts w:hint="eastAsia"/>
+          <w:sz w:val="22"/>
+          <w:szCs w:val="20"/>
+          <w:highlight w:val="yellow"/>
+        </w:rPr>
+        <w:t>k</w:t>
+      </w:r>
+      <w:r>
+        <w:rPr>
+          <w:sz w:val="22"/>
+          <w:szCs w:val="20"/>
+          <w:highlight w:val="yellow"/>
+        </w:rPr>
+        <w:t>ey</w:t>
+      </w:r>
+      <w:r>
+        <w:rPr>
+          <w:rFonts w:hint="eastAsia"/>
+          <w:sz w:val="22"/>
+          <w:szCs w:val="20"/>
+          <w:highlight w:val="yellow"/>
+        </w:rPr>
+        <w:t>都需不同</w:t>
+      </w:r>
+      <w:r>
+        <w:rPr>
+          <w:rFonts w:hint="eastAsia"/>
+          <w:sz w:val="22"/>
+          <w:szCs w:val="20"/>
+        </w:rPr>
+        <w:t>，如果有資料是相同的</w:t>
+      </w:r>
+      <w:r>
+        <w:rPr>
+          <w:rFonts w:hint="eastAsia"/>
+          <w:sz w:val="22"/>
+          <w:szCs w:val="20"/>
+        </w:rPr>
+        <w:t>key</w:t>
+      </w:r>
+      <w:r>
+        <w:rPr>
+          <w:rFonts w:hint="eastAsia"/>
+          <w:sz w:val="22"/>
+          <w:szCs w:val="20"/>
+        </w:rPr>
+        <w:t>，則須改用</w:t>
+      </w:r>
+      <w:r>
+        <w:rPr>
+          <w:rFonts w:hint="eastAsia"/>
+          <w:sz w:val="22"/>
+          <w:szCs w:val="20"/>
+        </w:rPr>
+        <w:t>multi</w:t>
+      </w:r>
+      <w:r>
+        <w:rPr>
+          <w:sz w:val="22"/>
+          <w:szCs w:val="20"/>
+        </w:rPr>
+        <w:t>set</w:t>
+      </w:r>
+      <w:r>
+        <w:rPr>
+          <w:rFonts w:hint="eastAsia"/>
+          <w:sz w:val="22"/>
+          <w:szCs w:val="20"/>
+        </w:rPr>
+        <w:t>。</w:t>
+      </w:r>
+    </w:p>
+    <w:p>
+      <w:pPr>
+        <w:pStyle w:val="a3"/>
+        <w:numPr>
+          <w:ilvl w:val="3"/>
+          <w:numId w:val="1"/>
+        </w:numPr>
+        <w:ind w:leftChars="0"/>
+        <w:rPr>
+          <w:sz w:val="22"/>
+          <w:szCs w:val="20"/>
+        </w:rPr>
+      </w:pPr>
       <w:r>
         <w:rPr>
           <w:rFonts w:hint="eastAsia"/>
@@ -997,6 +1392,58 @@
         </w:rPr>
         <w:t xml:space="preserve">Unordered associative Containers: </w:t>
       </w:r>
+      <w:r>
+        <w:rPr>
+          <w:rFonts w:hint="eastAsia"/>
+          <w:sz w:val="22"/>
+          <w:szCs w:val="20"/>
+        </w:rPr>
+        <w:t>僅</w:t>
+      </w:r>
+      <w:r>
+        <w:rPr>
+          <w:rFonts w:hint="eastAsia"/>
+          <w:sz w:val="22"/>
+          <w:szCs w:val="20"/>
+          <w:highlight w:val="yellow"/>
+        </w:rPr>
+        <w:t>以下這四種</w:t>
+      </w:r>
+      <w:r>
+        <w:rPr>
+          <w:rFonts w:hint="eastAsia"/>
+          <w:sz w:val="22"/>
+          <w:szCs w:val="20"/>
+          <w:highlight w:val="yellow"/>
+        </w:rPr>
+        <w:t>class</w:t>
+      </w:r>
+      <w:r>
+        <w:rPr>
+          <w:rFonts w:hint="eastAsia"/>
+          <w:sz w:val="22"/>
+          <w:szCs w:val="20"/>
+          <w:highlight w:val="yellow"/>
+        </w:rPr>
+        <w:t>才有</w:t>
+      </w:r>
+      <w:r>
+        <w:rPr>
+          <w:rFonts w:hint="eastAsia"/>
+          <w:sz w:val="22"/>
+          <w:szCs w:val="20"/>
+          <w:highlight w:val="yellow"/>
+        </w:rPr>
+        <w:t>support hash_function</w:t>
+      </w:r>
+      <w:r>
+        <w:rPr>
+          <w:rFonts w:hint="eastAsia"/>
+          <w:sz w:val="22"/>
+          <w:szCs w:val="20"/>
+        </w:rPr>
+        <w:t>的功能。</w:t>
+      </w:r>
     </w:p>
     <w:p>
       <w:pPr>
@@ -1187,7 +1634,6 @@
         </w:numPr>
         <w:ind w:leftChars="0"/>
         <w:rPr>
-          <w:rFonts w:hint="eastAsia"/>
           <w:sz w:val="22"/>
           <w:szCs w:val="20"/>
         </w:rPr>
@@ -1203,12 +1649,50 @@
 </w:document>
 </file>
 
+<file path=word/endnotes.xml><?xml version="1.0" encoding="utf-8"?>
+<w:endnotes xmlns:wpc="http://schemas.microsoft.com/office/word/2010/wordprocessingCanvas" xmlns:cx="http://schemas.microsoft.com/office/drawing/2014/chartex" xmlns:cx1="http://schemas.microsoft.com/office/drawing/2015/9/8/chartex" xmlns:cx2="http://schemas.microsoft.com/office/drawing/2015/10/21/chartex" xmlns:cx3="http://schemas.microsoft.com/office/drawing/2016/5/9/chartex" xmlns:cx4="http://schemas.microsoft.com/office/drawing/2016/5/10/chartex" xmlns:cx5="http://schemas.microsoft.com/office/drawing/2016/5/11/chartex" xmlns:cx6="http://schemas.microsoft.com/office/drawing/2016/5/12/chartex" xmlns:cx7="http://schemas.microsoft.com/office/drawing/2016/5/13/chartex" xmlns:cx8="http://schemas.microsoft.com/office/drawing/2016/5/14/chartex" xmlns:mc="http://schemas.openxmlformats.org/markup-compatibility/2006" xmlns:aink="http://schemas.microsoft.com/office/drawing/2016/ink" xmlns:am3d="http://schemas.microsoft.com/office/drawing/2017/model3d" xmlns:o="urn:schemas-microsoft-com:office:office" xmlns:r="http://schemas.openxmlformats.org/officeDocument/2006/relationships" xmlns:m="http://schemas.openxmlformats.org/officeDocument/2006/math" xmlns:v="urn:schemas-microsoft-com:vml" xmlns:wp14="http://schemas.microsoft.com/office/word/2010/wordprocessingDrawing" xmlns:wp="http://schemas.openxmlformats.org/drawingml/2006/wordprocessingDrawing" xmlns:w10="urn:schemas-microsoft-com:office:word" xmlns:w="http://schemas.openxmlformats.org/wordprocessingml/2006/main" xmlns:w14="http://schemas.microsoft.com/office/word/2010/wordml" xmlns:w15="http://schemas.microsoft.com/office/word/2012/wordml" xmlns:w16cex="http://schemas.microsoft.com/office/word/2018/wordml/cex" xmlns:w16cid="http://schemas.microsoft.com/office/word/2016/wordml/cid" xmlns:w16="http://schemas.microsoft.com/office/word/2018/wordml" xmlns:w16sdtdh="http://schemas.microsoft.com/office/word/2020/wordml/sdtdatahash" xmlns:w16se="http://schemas.microsoft.com/office/word/2015/wordml/symex" xmlns:wpg="http://schemas.microsoft.com/office/word/2010/wordprocessingGroup" xmlns:wpi="http://schemas.microsoft.com/office/word/2010/wordprocessingInk" xmlns:wne="http://schemas.microsoft.com/office/word/2006/wordml" xmlns:wps="http://schemas.microsoft.com/office/word/2010/wordprocessingShape" mc:Ignorable="w14 w15 w16se w16cid w16 w16cex w16sdtdh wp14">
+  <w:endnote w:type="separator" w:id="-1">
+    <w:p>
+      <w:r>
+        <w:separator/>
+      </w:r>
+    </w:p>
+  </w:endnote>
+  <w:endnote w:type="continuationSeparator" w:id="0">
+    <w:p>
+      <w:r>
+        <w:continuationSeparator/>
+      </w:r>
+    </w:p>
+  </w:endnote>
+</w:endnotes>
+</file>
+
+<file path=word/footnotes.xml><?xml version="1.0" encoding="utf-8"?>
+<w:footnotes xmlns:wpc="http://schemas.microsoft.com/office/word/2010/wordprocessingCanvas" xmlns:cx="http://schemas.microsoft.com/office/drawing/2014/chartex" xmlns:cx1="http://schemas.microsoft.com/office/drawing/2015/9/8/chartex" xmlns:cx2="http://schemas.microsoft.com/office/drawing/2015/10/21/chartex" xmlns:cx3="http://schemas.microsoft.com/office/drawing/2016/5/9/chartex" xmlns:cx4="http://schemas.microsoft.com/office/drawing/2016/5/10/chartex" xmlns:cx5="http://schemas.microsoft.com/office/drawing/2016/5/11/chartex" xmlns:cx6="http://schemas.microsoft.com/office/drawing/2016/5/12/chartex" xmlns:cx7="http://schemas.microsoft.com/office/drawing/2016/5/13/chartex" xmlns:cx8="http://schemas.microsoft.com/office/drawing/2016/5/14/chartex" xmlns:mc="http://schemas.openxmlformats.org/markup-compatibility/2006" xmlns:aink="http://schemas.microsoft.com/office/drawing/2016/ink" xmlns:am3d="http://schemas.microsoft.com/office/drawing/2017/model3d" xmlns:o="urn:schemas-microsoft-com:office:office" xmlns:r="http://schemas.openxmlformats.org/officeDocument/2006/relationships" xmlns:m="http://schemas.openxmlformats.org/officeDocument/2006/math" xmlns:v="urn:schemas-microsoft-com:vml" xmlns:wp14="http://schemas.microsoft.com/office/word/2010/wordprocessingDrawing" xmlns:wp="http://schemas.openxmlformats.org/drawingml/2006/wordprocessingDrawing" xmlns:w10="urn:schemas-microsoft-com:office:word" xmlns:w="http://schemas.openxmlformats.org/wordprocessingml/2006/main" xmlns:w14="http://schemas.microsoft.com/office/word/2010/wordml" xmlns:w15="http://schemas.microsoft.com/office/word/2012/wordml" xmlns:w16cex="http://schemas.microsoft.com/office/word/2018/wordml/cex" xmlns:w16cid="http://schemas.microsoft.com/office/word/2016/wordml/cid" xmlns:w16="http://schemas.microsoft.com/office/word/2018/wordml" xmlns:w16sdtdh="http://schemas.microsoft.com/office/word/2020/wordml/sdtdatahash" xmlns:w16se="http://schemas.microsoft.com/office/word/2015/wordml/symex" xmlns:wpg="http://schemas.microsoft.com/office/word/2010/wordprocessingGroup" xmlns:wpi="http://schemas.microsoft.com/office/word/2010/wordprocessingInk" xmlns:wne="http://schemas.microsoft.com/office/word/2006/wordml" xmlns:wps="http://schemas.microsoft.com/office/word/2010/wordprocessingShape" mc:Ignorable="w14 w15 w16se w16cid w16 w16cex w16sdtdh wp14">
+  <w:footnote w:type="separator" w:id="-1">
+    <w:p>
+      <w:r>
+        <w:separator/>
+      </w:r>
+    </w:p>
+  </w:footnote>
+  <w:footnote w:type="continuationSeparator" w:id="0">
+    <w:p>
+      <w:r>
+        <w:continuationSeparator/>
+      </w:r>
+    </w:p>
+  </w:footnote>
+</w:footnotes>
+</file>
+
 <file path=word/numbering.xml><?xml version="1.0" encoding="utf-8"?>
 <w:numbering xmlns:wpc="http://schemas.microsoft.com/office/word/2010/wordprocessingCanvas" xmlns:cx="http://schemas.microsoft.com/office/drawing/2014/chartex" xmlns:cx1="http://schemas.microsoft.com/office/drawing/2015/9/8/chartex" xmlns:cx2="http://schemas.microsoft.com/office/drawing/2015/10/21/chartex" xmlns:cx3="http://schemas.microsoft.com/office/drawing/2016/5/9/chartex" xmlns:cx4="http://schemas.microsoft.com/office/drawing/2016/5/10/chartex" xmlns:cx5="http://schemas.microsoft.com/office/drawing/2016/5/11/chartex" xmlns:cx6="http://schemas.microsoft.com/office/drawing/2016/5/12/chartex" xmlns:cx7="http://schemas.microsoft.com/office/drawing/2016/5/13/chartex" xmlns:cx8="http://schemas.microsoft.com/office/drawing/2016/5/14/chartex" xmlns:mc="http://schemas.openxmlformats.org/markup-compatibility/2006" xmlns:aink="http://schemas.microsoft.com/office/drawing/2016/ink" xmlns:am3d="http://schemas.microsoft.com/office/drawing/2017/model3d" xmlns:o="urn:schemas-microsoft-com:office:office" xmlns:r="http://schemas.openxmlformats.org/officeDocument/2006/relationships" xmlns:m="http://schemas.openxmlformats.org/officeDocument/2006/math" xmlns:v="urn:schemas-microsoft-com:vml" xmlns:wp14="http://schemas.microsoft.com/office/word/2010/wordprocessingDrawing" xmlns:wp="http://schemas.openxmlformats.org/drawingml/2006/wordprocessingDrawing" xmlns:w10="urn:schemas-microsoft-com:office:word" xmlns:w="http://schemas.openxmlformats.org/wordprocessingml/2006/main" xmlns:w14="http://schemas.microsoft.com/office/word/2010/wordml" xmlns:w15="http://schemas.microsoft.com/office/word/2012/wordml" xmlns:w16cex="http://schemas.microsoft.com/office/word/2018/wordml/cex" xmlns:w16cid="http://schemas.microsoft.com/office/word/2016/wordml/cid" xmlns:w16="http://schemas.microsoft.com/office/word/2018/wordml" xmlns:w16sdtdh="http://schemas.microsoft.com/office/word/2020/wordml/sdtdatahash" xmlns:w16se="http://schemas.microsoft.com/office/word/2015/wordml/symex" xmlns:wpg="http://schemas.microsoft.com/office/word/2010/wordprocessingGroup" xmlns:wpi="http://schemas.microsoft.com/office/word/2010/wordprocessingInk" xmlns:wne="http://schemas.microsoft.com/office/word/2006/wordml" xmlns:wps="http://schemas.microsoft.com/office/word/2010/wordprocessingShape" mc:Ignorable="w14 w15 w16se w16cid w16 w16cex w16sdtdh wp14">
   <w:abstractNum w:abstractNumId="0" w15:restartNumberingAfterBreak="0">
     <w:nsid w:val="2BC261FF"/>
     <w:multiLevelType w:val="hybridMultilevel"/>
-    <w:tmpl w:val="DFCE5FA2"/>
+    <w:tmpl w:val="C34028A8"/>
     <w:lvl w:ilvl="0" w:tplc="2138E79C">
       <w:start w:val="1"/>
       <w:numFmt w:val="decimal"/>
@@ -1221,7 +1705,7 @@
         <w:rFonts w:hint="default"/>
       </w:rPr>
     </w:lvl>
-    <w:lvl w:ilvl="1" w:tplc="04090019">
+    <w:lvl w:ilvl="1" w:tplc="327E6A4A">
       <w:start w:val="1"/>
       <w:numFmt w:val="ideographTraditional"/>
       <w:lvlText w:val="%2、"/>
@@ -1229,6 +1713,9 @@
       <w:pPr>
         <w:ind w:left="960" w:hanging="480"/>
       </w:pPr>
+      <w:rPr>
+        <w:color w:val="ED7D31" w:themeColor="accent2"/>
+      </w:rPr>
     </w:lvl>
     <w:lvl w:ilvl="2" w:tplc="0409001B">
       <w:start w:val="1"/>
@@ -1771,6 +2258,66 @@
       <w:u w:val="single"/>
     </w:rPr>
   </w:style>
+  <w:style w:type="paragraph" w:styleId="a7">
+    <w:name w:val="header"/>
+    <w:basedOn w:val="a"/>
+    <w:link w:val="a8"/>
+    <w:uiPriority w:val="99"/>
+    <w:unhideWhenUsed/>
+    <w:rsid w:val="001A5FB2"/>
+    <w:pPr>
+      <w:tabs>
+        <w:tab w:val="center" w:pos="4153"/>
+        <w:tab w:val="right" w:pos="8306"/>
+      </w:tabs>
+      <w:snapToGrid w:val="0"/>
+    </w:pPr>
+    <w:rPr>
+      <w:sz w:val="20"/>
+      <w:szCs w:val="20"/>
+    </w:rPr>
+  </w:style>
+  <w:style w:type="character" w:customStyle="1" w:styleId="a8">
+    <w:name w:val="頁首 字元"/>
+    <w:basedOn w:val="a0"/>
+    <w:link w:val="a7"/>
+    <w:uiPriority w:val="99"/>
+    <w:rsid w:val="001A5FB2"/>
+    <w:rPr>
+      <w:sz w:val="20"/>
+      <w:szCs w:val="20"/>
+    </w:rPr>
+  </w:style>
+  <w:style w:type="paragraph" w:styleId="a9">
+    <w:name w:val="footer"/>
+    <w:basedOn w:val="a"/>
+    <w:link w:val="aa"/>
+    <w:uiPriority w:val="99"/>
+    <w:unhideWhenUsed/>
+    <w:rsid w:val="001A5FB2"/>
+    <w:pPr>
+      <w:tabs>
+        <w:tab w:val="center" w:pos="4153"/>
+        <w:tab w:val="right" w:pos="8306"/>
+      </w:tabs>
+      <w:snapToGrid w:val="0"/>
+    </w:pPr>
+    <w:rPr>
+      <w:sz w:val="20"/>
+      <w:szCs w:val="20"/>
+    </w:rPr>
+  </w:style>
+  <w:style w:type="character" w:customStyle="1" w:styleId="aa">
+    <w:name w:val="頁尾 字元"/>
+    <w:basedOn w:val="a0"/>
+    <w:link w:val="a9"/>
+    <w:uiPriority w:val="99"/>
+    <w:rsid w:val="001A5FB2"/>
+    <w:rPr>
+      <w:sz w:val="20"/>
+      <w:szCs w:val="20"/>
+    </w:rPr>
+  </w:style>
 </w:styles>
 </file>
 

</xml_diff>